<commit_message>
new Google API release used
</commit_message>
<xml_diff>
--- a/doc/tGoogleAnalyticsRealtimeInput.docx
+++ b/doc/tGoogleAnalyticsRealtimeInput.docx
@@ -60,6 +60,7 @@
       <w:r>
         <w:t xml:space="preserve">   </w:t>
       </w:r>
+      <w:proofErr w:type="spellStart"/>
       <w:r>
         <w:rPr>
           <w:b/>
@@ -68,8 +69,51 @@
           <w:szCs w:val="28"/>
           <w:u w:val="single"/>
         </w:rPr>
-        <w:t>Talend User Component tGoogleAnalyticsInput</w:t>
-      </w:r>
+        <w:t>Talend</w:t>
+      </w:r>
+      <w:proofErr w:type="spellEnd"/>
+      <w:r>
+        <w:rPr>
+          <w:b/>
+          <w:bCs/>
+          <w:sz w:val="28"/>
+          <w:szCs w:val="28"/>
+          <w:u w:val="single"/>
+        </w:rPr>
+        <w:t xml:space="preserve"> User Component </w:t>
+      </w:r>
+      <w:proofErr w:type="spellStart"/>
+      <w:r>
+        <w:rPr>
+          <w:b/>
+          <w:bCs/>
+          <w:sz w:val="28"/>
+          <w:szCs w:val="28"/>
+          <w:u w:val="single"/>
+        </w:rPr>
+        <w:t>tGoogleAnalytics</w:t>
+      </w:r>
+      <w:r>
+        <w:rPr>
+          <w:b/>
+          <w:bCs/>
+          <w:sz w:val="28"/>
+          <w:szCs w:val="28"/>
+          <w:u w:val="single"/>
+        </w:rPr>
+        <w:t>Realtime</w:t>
+      </w:r>
+      <w:r>
+        <w:rPr>
+          <w:b/>
+          <w:bCs/>
+          <w:sz w:val="28"/>
+          <w:szCs w:val="28"/>
+          <w:u w:val="single"/>
+        </w:rPr>
+        <w:t>Input</w:t>
+      </w:r>
+      <w:proofErr w:type="spellEnd"/>
     </w:p>
     <w:p>
       <w:pPr>
@@ -95,7 +139,13 @@
         <w:t>This component addresses the needs of gather</w:t>
       </w:r>
       <w:r>
-        <w:t>ing Google Analytics data for a</w:t>
+        <w:t xml:space="preserve">ing Google Analytics </w:t>
+      </w:r>
+      <w:r>
+        <w:t xml:space="preserve">Real Time </w:t>
+      </w:r>
+      <w:r>
+        <w:t>data for a</w:t>
       </w:r>
       <w:r>
         <w:t xml:space="preserve"> large number of profiles and </w:t>
@@ -109,6 +159,21 @@
     </w:p>
     <w:p>
       <w:r>
+        <w:t xml:space="preserve">The real time API of Google Analytics provides a smaller set of dimensions and metrics as the normal Google Analytics API but you get these records for the last few minutes or even the last minute. </w:t>
+      </w:r>
+      <w:proofErr w:type="gramStart"/>
+      <w:r>
+        <w:t>Therefore</w:t>
+      </w:r>
+      <w:proofErr w:type="gramEnd"/>
+      <w:r>
+        <w:t xml:space="preserve"> this component is intent to run in short iterations. E.g. every minute.</w:t>
+      </w:r>
+      <w:bookmarkStart w:id="0" w:name="_GoBack"/>
+      <w:bookmarkEnd w:id="0"/>
+    </w:p>
+    <w:p>
+      <w:r>
         <w:t xml:space="preserve">The component uses the Core Reporting API 3.0 and the Authentication API OAuth 2.0 final.  </w:t>
       </w:r>
     </w:p>
@@ -124,12 +189,21 @@
     </w:p>
     <w:p/>
     <w:p>
+      <w:proofErr w:type="spellStart"/>
       <w:r>
         <w:rPr>
           <w:b/>
           <w:bCs/>
         </w:rPr>
-        <w:t>Talend-Integration</w:t>
+        <w:t>Talend</w:t>
+      </w:r>
+      <w:proofErr w:type="spellEnd"/>
+      <w:r>
+        <w:rPr>
+          <w:b/>
+          <w:bCs/>
+        </w:rPr>
+        <w:t>-Integration</w:t>
       </w:r>
     </w:p>
     <w:p/>
@@ -155,11 +229,11 @@
     </w:p>
     <w:p/>
     <w:p>
-      <w:bookmarkStart w:id="0" w:name="__DdeLink__477_376159004"/>
+      <w:bookmarkStart w:id="1" w:name="__DdeLink__477_376159004"/>
       <w:r>
         <w:t>Parameters</w:t>
       </w:r>
-      <w:bookmarkEnd w:id="0"/>
+      <w:bookmarkEnd w:id="1"/>
       <w:r>
         <w:t xml:space="preserve"> to connect to Google Analytics (setup client)</w:t>
       </w:r>
@@ -411,9 +485,11 @@
       <w:r>
         <w:t xml:space="preserve">authentication method: Service </w:t>
       </w:r>
+      <w:proofErr w:type="spellStart"/>
       <w:r>
         <w:t>ccount</w:t>
       </w:r>
+      <w:proofErr w:type="spellEnd"/>
     </w:p>
     <w:tbl>
       <w:tblPr>
@@ -839,7 +915,15 @@
               <w:pStyle w:val="TableContents"/>
             </w:pPr>
             <w:r>
-              <w:t>Client secret file (json)</w:t>
+              <w:t>Client secret file (</w:t>
+            </w:r>
+            <w:proofErr w:type="spellStart"/>
+            <w:r>
+              <w:t>json</w:t>
+            </w:r>
+            <w:proofErr w:type="spellEnd"/>
+            <w:r>
+              <w:t>)</w:t>
             </w:r>
           </w:p>
         </w:tc>
@@ -859,7 +943,15 @@
               <w:pStyle w:val="TableContents"/>
             </w:pPr>
             <w:r>
-              <w:t>This json file downloaded for the Client-ID</w:t>
+              <w:t xml:space="preserve">This </w:t>
+            </w:r>
+            <w:proofErr w:type="spellStart"/>
+            <w:r>
+              <w:t>json</w:t>
+            </w:r>
+            <w:proofErr w:type="spellEnd"/>
+            <w:r>
+              <w:t xml:space="preserve"> file downloaded for the Client-ID</w:t>
             </w:r>
           </w:p>
         </w:tc>
@@ -891,7 +983,15 @@
         <w:suppressAutoHyphens w:val="0"/>
       </w:pPr>
       <w:r>
-        <w:t>The usage of the “Client-ID for native applications” expects on the first run an user interaction with the Google web page and after finishing the form to approve the access right you need to close the browser to let the component continue, otherwise the authentication process will not complete.</w:t>
+        <w:t xml:space="preserve">The usage of the “Client-ID for native applications” expects on the first run </w:t>
+      </w:r>
+      <w:proofErr w:type="gramStart"/>
+      <w:r>
+        <w:t>an</w:t>
+      </w:r>
+      <w:proofErr w:type="gramEnd"/>
+      <w:r>
+        <w:t xml:space="preserve"> user interaction with the Google web page and after finishing the form to approve the access right you need to close the browser to let the component continue, otherwise the authentication process will not complete.</w:t>
       </w:r>
     </w:p>
     <w:p>
@@ -1086,15 +1186,31 @@
             <w:r>
               <w:t>The value must be</w:t>
             </w:r>
-            <w:bookmarkStart w:id="1" w:name="__DdeLink__2_376159004"/>
-            <w:r>
-              <w:t xml:space="preserve"> a String with the pattern “yyyy-MM-dd”</w:t>
-            </w:r>
-            <w:bookmarkEnd w:id="1"/>
+            <w:bookmarkStart w:id="2" w:name="__DdeLink__2_376159004"/>
+            <w:r>
+              <w:t xml:space="preserve"> a String with the pattern “</w:t>
+            </w:r>
+            <w:proofErr w:type="spellStart"/>
+            <w:r>
+              <w:t>yyyy</w:t>
+            </w:r>
+            <w:proofErr w:type="spellEnd"/>
+            <w:r>
+              <w:t>-MM-</w:t>
+            </w:r>
+            <w:proofErr w:type="spellStart"/>
+            <w:r>
+              <w:t>dd</w:t>
+            </w:r>
+            <w:proofErr w:type="spellEnd"/>
+            <w:r>
+              <w:t>”</w:t>
+            </w:r>
+            <w:bookmarkEnd w:id="2"/>
             <w:r>
               <w:t xml:space="preserve">.  </w:t>
             </w:r>
-            <w:bookmarkStart w:id="2" w:name="__DdeLink__0_376159004"/>
+            <w:bookmarkStart w:id="3" w:name="__DdeLink__0_376159004"/>
             <w:r>
               <w:rPr>
                 <w:b/>
@@ -1104,7 +1220,7 @@
               </w:rPr>
               <w:t>Required!</w:t>
             </w:r>
-            <w:bookmarkEnd w:id="2"/>
+            <w:bookmarkEnd w:id="3"/>
           </w:p>
         </w:tc>
       </w:tr>
@@ -1152,11 +1268,27 @@
             <w:r>
               <w:t>The value must be</w:t>
             </w:r>
-            <w:bookmarkStart w:id="3" w:name="__DdeLink__2_3761590041"/>
-            <w:r>
-              <w:t xml:space="preserve"> a String with the pattern “yyyy-MM-dd”</w:t>
-            </w:r>
-            <w:bookmarkEnd w:id="3"/>
+            <w:bookmarkStart w:id="4" w:name="__DdeLink__2_3761590041"/>
+            <w:r>
+              <w:t xml:space="preserve"> a String with the pattern “</w:t>
+            </w:r>
+            <w:proofErr w:type="spellStart"/>
+            <w:r>
+              <w:t>yyyy</w:t>
+            </w:r>
+            <w:proofErr w:type="spellEnd"/>
+            <w:r>
+              <w:t>-MM-</w:t>
+            </w:r>
+            <w:proofErr w:type="spellStart"/>
+            <w:r>
+              <w:t>dd</w:t>
+            </w:r>
+            <w:proofErr w:type="spellEnd"/>
+            <w:r>
+              <w:t>”</w:t>
+            </w:r>
+            <w:bookmarkEnd w:id="4"/>
             <w:r>
               <w:t xml:space="preserve">.   </w:t>
             </w:r>
@@ -1292,11 +1424,11 @@
                 <w:iCs/>
               </w:rPr>
             </w:pPr>
-            <w:bookmarkStart w:id="4" w:name="__DdeLink__4_376159004"/>
+            <w:bookmarkStart w:id="5" w:name="__DdeLink__4_376159004"/>
             <w:r>
               <w:t>See advise for notations below.</w:t>
             </w:r>
-            <w:bookmarkEnd w:id="4"/>
+            <w:bookmarkEnd w:id="5"/>
           </w:p>
           <w:p>
             <w:pPr>
@@ -1448,7 +1580,15 @@
               <w:t>Segments are stored filters within Google Analytics.</w:t>
             </w:r>
             <w:r>
-              <w:t xml:space="preserve"> In case of using a service account you have to use dynamic segments because saved segments are always belongs to a personal account. If you depend on save segments you have to use as authentication method Client-ID for native applications.</w:t>
+              <w:t xml:space="preserve"> In case of using a service account you have to use dynamic segments because saved segments are always </w:t>
+            </w:r>
+            <w:proofErr w:type="gramStart"/>
+            <w:r>
+              <w:t>belongs</w:t>
+            </w:r>
+            <w:proofErr w:type="gramEnd"/>
+            <w:r>
+              <w:t xml:space="preserve"> to a personal account. If you depend on save segments you have to use as authentication method Client-ID for native applications.</w:t>
             </w:r>
           </w:p>
         </w:tc>
@@ -1558,7 +1698,15 @@
               <w:pStyle w:val="TableContents"/>
             </w:pPr>
             <w:r>
-              <w:t>The API provides a totals record. This can be used to calculate percentage values or check results. This data set will be delivered (as first row) if option is checked or will be omitted if option is not checked. Date values (e.g. ga:date) remains empty (null) in the totals record.</w:t>
+              <w:t xml:space="preserve">The API provides a totals record. This can be used to calculate percentage values or check results. This data set will be delivered (as first row) if option is checked or will be omitted if option is not checked. Date values (e.g. </w:t>
+            </w:r>
+            <w:proofErr w:type="spellStart"/>
+            <w:r>
+              <w:t>ga:date</w:t>
+            </w:r>
+            <w:proofErr w:type="spellEnd"/>
+            <w:r>
+              <w:t>) remains empty (null) in the totals record.</w:t>
             </w:r>
           </w:p>
         </w:tc>
@@ -1597,7 +1745,15 @@
               <w:pStyle w:val="TableContents"/>
             </w:pPr>
             <w:r>
-              <w:t xml:space="preserve">If true the component normalizes the otherwise </w:t>
+              <w:t xml:space="preserve">If </w:t>
+            </w:r>
+            <w:proofErr w:type="gramStart"/>
+            <w:r>
+              <w:t>true</w:t>
+            </w:r>
+            <w:proofErr w:type="gramEnd"/>
+            <w:r>
+              <w:t xml:space="preserve"> the component normalizes the otherwise </w:t>
             </w:r>
             <w:r>
               <w:t>flat</w:t>
@@ -1647,7 +1803,15 @@
               <w:pStyle w:val="TableContents"/>
             </w:pPr>
             <w:r>
-              <w:t>Exclude ga:date dimension and provide value as return value</w:t>
+              <w:t xml:space="preserve">Exclude </w:t>
+            </w:r>
+            <w:proofErr w:type="spellStart"/>
+            <w:r>
+              <w:t>ga:date</w:t>
+            </w:r>
+            <w:proofErr w:type="spellEnd"/>
+            <w:r>
+              <w:t xml:space="preserve"> dimension and provide value as return value</w:t>
             </w:r>
           </w:p>
         </w:tc>
@@ -1667,7 +1831,31 @@
               <w:pStyle w:val="TableContents"/>
             </w:pPr>
             <w:r>
-              <w:t>Set this to exclude the ga:date dimension from the normalized output flow for dimension and instead set the ga:date value in the globalMap as return value (available while the flow runs).</w:t>
+              <w:t xml:space="preserve">Set this to exclude the </w:t>
+            </w:r>
+            <w:proofErr w:type="spellStart"/>
+            <w:r>
+              <w:t>ga:date</w:t>
+            </w:r>
+            <w:proofErr w:type="spellEnd"/>
+            <w:r>
+              <w:t xml:space="preserve"> dimension from the normalized output flow for dimension and instead set the </w:t>
+            </w:r>
+            <w:proofErr w:type="spellStart"/>
+            <w:r>
+              <w:t>ga:date</w:t>
+            </w:r>
+            <w:proofErr w:type="spellEnd"/>
+            <w:r>
+              <w:t xml:space="preserve"> value in the </w:t>
+            </w:r>
+            <w:proofErr w:type="spellStart"/>
+            <w:r>
+              <w:t>globalMap</w:t>
+            </w:r>
+            <w:proofErr w:type="spellEnd"/>
+            <w:r>
+              <w:t xml:space="preserve"> as return value (available while the flow runs).</w:t>
             </w:r>
           </w:p>
         </w:tc>
@@ -1847,9 +2035,11 @@
             <w:pPr>
               <w:pStyle w:val="TableContents"/>
             </w:pPr>
+            <w:proofErr w:type="spellStart"/>
             <w:r>
               <w:t>int</w:t>
             </w:r>
+            <w:proofErr w:type="spellEnd"/>
           </w:p>
         </w:tc>
         <w:tc>
@@ -2145,9 +2335,11 @@
             <w:pPr>
               <w:pStyle w:val="TableContents"/>
             </w:pPr>
+            <w:proofErr w:type="spellStart"/>
             <w:r>
               <w:t>int</w:t>
             </w:r>
+            <w:proofErr w:type="spellEnd"/>
           </w:p>
         </w:tc>
         <w:tc>
@@ -2566,11 +2758,11 @@
             <w:r>
               <w:t xml:space="preserve">Regex match to include </w:t>
             </w:r>
-            <w:bookmarkStart w:id="5" w:name="__DdeLink__164_376159004"/>
+            <w:bookmarkStart w:id="6" w:name="__DdeLink__164_376159004"/>
             <w:r>
               <w:t>(only for strings)</w:t>
             </w:r>
-            <w:bookmarkEnd w:id="5"/>
+            <w:bookmarkEnd w:id="6"/>
           </w:p>
         </w:tc>
       </w:tr>
@@ -2649,11 +2841,11 @@
             <w:r>
               <w:t xml:space="preserve">Greater or equals than </w:t>
             </w:r>
-            <w:bookmarkStart w:id="6" w:name="__DdeLink__162_376159004"/>
+            <w:bookmarkStart w:id="7" w:name="__DdeLink__162_376159004"/>
             <w:r>
               <w:t>(only for numbers)</w:t>
             </w:r>
-            <w:bookmarkEnd w:id="6"/>
+            <w:bookmarkEnd w:id="7"/>
           </w:p>
         </w:tc>
       </w:tr>
@@ -2910,7 +3102,15 @@
     </w:p>
     <w:p>
       <w:r>
-        <w:t>Schema column types must match to the data types of the dimensions and metrics. The schema column names can differ from the names of dimensions and metrics. Only the order and there type</w:t>
+        <w:t xml:space="preserve">Schema column types must match to the data types of the dimensions and metrics. The schema column names can differ from the names of dimensions and metrics. Only the order and </w:t>
+      </w:r>
+      <w:proofErr w:type="gramStart"/>
+      <w:r>
+        <w:t>there</w:t>
+      </w:r>
+      <w:proofErr w:type="gramEnd"/>
+      <w:r>
+        <w:t xml:space="preserve"> type</w:t>
       </w:r>
       <w:r>
         <w:t>s</w:t>
@@ -2926,7 +3126,33 @@
         </w:rPr>
       </w:pPr>
       <w:r>
-        <w:t xml:space="preserve">In Talend schema columns must follow the Java naming rules therefore avoid writing ga:xxx instead use the name without the ga: namespace prefix. </w:t>
+        <w:t xml:space="preserve">In </w:t>
+      </w:r>
+      <w:proofErr w:type="spellStart"/>
+      <w:r>
+        <w:t>Talend</w:t>
+      </w:r>
+      <w:proofErr w:type="spellEnd"/>
+      <w:r>
+        <w:t xml:space="preserve"> schema columns must follow the Java naming rules therefore avoid writing </w:t>
+      </w:r>
+      <w:proofErr w:type="spellStart"/>
+      <w:proofErr w:type="gramStart"/>
+      <w:r>
+        <w:t>ga:xxx</w:t>
+      </w:r>
+      <w:proofErr w:type="spellEnd"/>
+      <w:proofErr w:type="gramEnd"/>
+      <w:r>
+        <w:t xml:space="preserve"> instead use the name without the </w:t>
+      </w:r>
+      <w:proofErr w:type="spellStart"/>
+      <w:r>
+        <w:t>ga</w:t>
+      </w:r>
+      <w:proofErr w:type="spellEnd"/>
+      <w:r>
+        <w:t xml:space="preserve">: namespace prefix. </w:t>
       </w:r>
     </w:p>
     <w:p>
@@ -2934,7 +3160,37 @@
         <w:rPr>
           <w:color w:val="FF0000"/>
         </w:rPr>
-        <w:t>Important: For date dimensions (e.g. ga:date) you must specify the date pattern as “yyyyMMdd”</w:t>
+        <w:t xml:space="preserve">Important: For date dimensions (e.g. </w:t>
+      </w:r>
+      <w:proofErr w:type="spellStart"/>
+      <w:proofErr w:type="gramStart"/>
+      <w:r>
+        <w:rPr>
+          <w:color w:val="FF0000"/>
+        </w:rPr>
+        <w:t>ga:date</w:t>
+      </w:r>
+      <w:proofErr w:type="spellEnd"/>
+      <w:proofErr w:type="gramEnd"/>
+      <w:r>
+        <w:rPr>
+          <w:color w:val="FF0000"/>
+        </w:rPr>
+        <w:t>) you must specify the date pattern as “</w:t>
+      </w:r>
+      <w:proofErr w:type="spellStart"/>
+      <w:r>
+        <w:rPr>
+          <w:color w:val="FF0000"/>
+        </w:rPr>
+        <w:t>yyyyMMdd</w:t>
+      </w:r>
+      <w:proofErr w:type="spellEnd"/>
+      <w:r>
+        <w:rPr>
+          <w:color w:val="FF0000"/>
+        </w:rPr>
+        <w:t>”</w:t>
       </w:r>
       <w:r>
         <w:rPr>
@@ -3160,7 +3416,29 @@
               <w:pStyle w:val="TableContents"/>
             </w:pPr>
             <w:r>
-              <w:t>This is the amount of data the component fetches at once. The value is used to set the max_rows attribute. max_rows means not the absolute amount of data! The component manages setting the start index to get all data. To achieve this, the component iterates as long as the last result set are completely fetched.</w:t>
+              <w:t xml:space="preserve">This is the amount of data the component fetches at once. The value is used to set the </w:t>
+            </w:r>
+            <w:proofErr w:type="spellStart"/>
+            <w:r>
+              <w:t>max_rows</w:t>
+            </w:r>
+            <w:proofErr w:type="spellEnd"/>
+            <w:r>
+              <w:t xml:space="preserve"> attribute. </w:t>
+            </w:r>
+            <w:proofErr w:type="spellStart"/>
+            <w:r>
+              <w:t>max_rows</w:t>
+            </w:r>
+            <w:proofErr w:type="spellEnd"/>
+            <w:r>
+              <w:t xml:space="preserve"> </w:t>
+            </w:r>
+            <w:r>
+              <w:t>mean</w:t>
+            </w:r>
+            <w:r>
+              <w:t xml:space="preserve"> not the absolute amount of data! The component manages setting the start index to get all data. To achieve this, the component iterates as long as the last result set are completely fetched.</w:t>
             </w:r>
           </w:p>
         </w:tc>
@@ -3244,7 +3522,13 @@
               <w:pStyle w:val="TableContents"/>
             </w:pPr>
             <w:r>
-              <w:t>If you use this component in iterations it is strongly recommended to set this option. It saves time to authenticate unnecessary often and</w:t>
+              <w:t xml:space="preserve">If you use this component in </w:t>
+            </w:r>
+            <w:r>
+              <w:t>iterations,</w:t>
+            </w:r>
+            <w:r>
+              <w:t xml:space="preserve"> it is strongly recommended to set this option. It saves time to authenticate unnecessary often and</w:t>
             </w:r>
             <w:r>
               <w:t xml:space="preserve"> avoids problems because of max</w:t>
@@ -3296,8 +3580,13 @@
             <w:pPr>
               <w:pStyle w:val="TableContents"/>
             </w:pPr>
-            <w:r>
-              <w:t>Talend-Name-Component name + job name. In case this is not distinct enough, you can specify an additional extension to the name.</w:t>
+            <w:proofErr w:type="spellStart"/>
+            <w:r>
+              <w:t>Talend</w:t>
+            </w:r>
+            <w:proofErr w:type="spellEnd"/>
+            <w:r>
+              <w:t>-Name-Component name + job name. In case this is not distinct enough, you can specify an additional extension to the name.</w:t>
             </w:r>
           </w:p>
         </w:tc>
@@ -3757,8 +4046,23 @@
               <w:pStyle w:val="TableContents"/>
             </w:pPr>
             <w:r>
-              <w:t>The value of the ga:date dimension (if present in the file) for every row. This value is only available in the “Normalized Flow” mode. Type: java.util.Date</w:t>
-            </w:r>
+              <w:t xml:space="preserve">The value of the </w:t>
+            </w:r>
+            <w:proofErr w:type="spellStart"/>
+            <w:proofErr w:type="gramStart"/>
+            <w:r>
+              <w:t>ga:date</w:t>
+            </w:r>
+            <w:proofErr w:type="spellEnd"/>
+            <w:proofErr w:type="gramEnd"/>
+            <w:r>
+              <w:t xml:space="preserve"> dimension (if present in the file) for every row. This value is only available in the “Normalized Flow” mode. Type: </w:t>
+            </w:r>
+            <w:proofErr w:type="spellStart"/>
+            <w:r>
+              <w:t>java.util.Date</w:t>
+            </w:r>
+            <w:proofErr w:type="spellEnd"/>
           </w:p>
         </w:tc>
       </w:tr>
@@ -4121,7 +4425,20 @@
     <w:p/>
     <w:p>
       <w:r>
-        <w:t>The dimensions was set to: "ga:date,ga:source,ga:keyword"</w:t>
+        <w:t>The dimensions was set to: "</w:t>
+      </w:r>
+      <w:proofErr w:type="spellStart"/>
+      <w:proofErr w:type="gramStart"/>
+      <w:r>
+        <w:t>ga:date</w:t>
+      </w:r>
+      <w:proofErr w:type="gramEnd"/>
+      <w:r>
+        <w:t>,ga:source,ga:keyword</w:t>
+      </w:r>
+      <w:proofErr w:type="spellEnd"/>
+      <w:r>
+        <w:t>"</w:t>
       </w:r>
       <w:r>
         <w:t xml:space="preserve">, </w:t>
@@ -4130,8 +4447,13 @@
         <w:t>The metrics was s</w:t>
       </w:r>
       <w:r>
-        <w:t>et to: "ga:sessions</w:t>
-      </w:r>
+        <w:t>et to: "</w:t>
+      </w:r>
+      <w:proofErr w:type="spellStart"/>
+      <w:r>
+        <w:t>ga:sessions</w:t>
+      </w:r>
+      <w:proofErr w:type="spellEnd"/>
       <w:r>
         <w:t>"</w:t>
       </w:r>
@@ -4144,7 +4466,17 @@
     <w:p/>
     <w:p>
       <w:r>
-        <w:t>The option “Exclude ga:date dimension and provide value as return value” allows you to run a report over a range of dates and save the values nevertheless normalized but treat the date in separate way.</w:t>
+        <w:t xml:space="preserve">The option “Exclude </w:t>
+      </w:r>
+      <w:proofErr w:type="spellStart"/>
+      <w:proofErr w:type="gramStart"/>
+      <w:r>
+        <w:t>ga:date</w:t>
+      </w:r>
+      <w:proofErr w:type="spellEnd"/>
+      <w:proofErr w:type="gramEnd"/>
+      <w:r>
+        <w:t xml:space="preserve"> dimension and provide value as return value” allows you to run a report over a range of dates and save the values nevertheless normalized but treat the date in separate way.</w:t>
       </w:r>
       <w:r>
         <w:t xml:space="preserve"> The value is in the return value CURRENT_DATE of the component. This works only if you use normalized outputs.</w:t>
@@ -4309,186 +4641,15 @@
       <w:pPr>
         <w:widowControl/>
         <w:suppressAutoHyphens w:val="0"/>
-        <w:rPr>
-          <w:b/>
-        </w:rPr>
       </w:pPr>
-      <w:r>
-        <w:rPr>
-          <w:b/>
-        </w:rPr>
-        <w:br w:type="page"/>
-      </w:r>
       <w:r>
         <w:rPr>
           <w:b/>
         </w:rPr>
         <w:lastRenderedPageBreak/>
-        <w:t>Scenario 2</w:t>
-      </w:r>
-    </w:p>
-    <w:p/>
-    <w:p>
-      <w:r>
-        <w:t>Next a</w:t>
-      </w:r>
-      <w:r>
-        <w:t xml:space="preserve"> real live scenario for using the normalized output in conjunc</w:t>
-      </w:r>
-      <w:r>
-        <w:t>tion with the usage of the meta-</w:t>
-      </w:r>
-      <w:r>
-        <w:t>data (gathered with the component tGoogleAnalyticsManagement):</w:t>
-      </w:r>
-    </w:p>
-    <w:p/>
-    <w:p>
-      <w:r>
-        <w:rPr>
-          <w:noProof/>
-          <w:lang w:eastAsia="en-US"/>
-        </w:rPr>
-        <w:drawing>
-          <wp:inline distT="0" distB="0" distL="0" distR="0" wp14:anchorId="3E8EB451" wp14:editId="600EAAA3">
-            <wp:extent cx="5036457" cy="3982449"/>
-            <wp:effectExtent l="0" t="0" r="0" b="5715"/>
-            <wp:docPr id="19" name="Bild 19"/>
-            <wp:cNvGraphicFramePr>
-              <a:graphicFrameLocks xmlns:a="http://schemas.openxmlformats.org/drawingml/2006/main" noChangeAspect="1"/>
-            </wp:cNvGraphicFramePr>
-            <a:graphic xmlns:a="http://schemas.openxmlformats.org/drawingml/2006/main">
-              <a:graphicData uri="http://schemas.openxmlformats.org/drawingml/2006/picture">
-                <pic:pic xmlns:pic="http://schemas.openxmlformats.org/drawingml/2006/picture">
-                  <pic:nvPicPr>
-                    <pic:cNvPr id="0" name="GoogleAnalyticsInput_szenario_normalized_real_live.png"/>
-                    <pic:cNvPicPr/>
-                  </pic:nvPicPr>
-                  <pic:blipFill>
-                    <a:blip r:embed="rId13">
-                      <a:extLst>
-                        <a:ext uri="{28A0092B-C50C-407E-A947-70E740481C1C}">
-                          <a14:useLocalDpi xmlns:a14="http://schemas.microsoft.com/office/drawing/2010/main" val="0"/>
-                        </a:ext>
-                      </a:extLst>
-                    </a:blip>
-                    <a:stretch>
-                      <a:fillRect/>
-                    </a:stretch>
-                  </pic:blipFill>
-                  <pic:spPr>
-                    <a:xfrm>
-                      <a:off x="0" y="0"/>
-                      <a:ext cx="5036457" cy="3982449"/>
-                    </a:xfrm>
-                    <a:prstGeom prst="rect">
-                      <a:avLst/>
-                    </a:prstGeom>
-                  </pic:spPr>
-                </pic:pic>
-              </a:graphicData>
-            </a:graphic>
-          </wp:inline>
-        </w:drawing>
-      </w:r>
-    </w:p>
-    <w:p>
-      <w:pPr>
-        <w:widowControl/>
-        <w:suppressAutoHyphens w:val="0"/>
-      </w:pPr>
-    </w:p>
-    <w:p>
-      <w:pPr>
-        <w:widowControl/>
-        <w:suppressAutoHyphens w:val="0"/>
-      </w:pPr>
-      <w:r>
-        <w:t xml:space="preserve">This job is designed to gather the data for one day and one </w:t>
-      </w:r>
-      <w:r>
-        <w:t>report</w:t>
-      </w:r>
-      <w:r>
-        <w:t xml:space="preserve"> (a combination of </w:t>
-      </w:r>
-      <w:r>
-        <w:t xml:space="preserve">a </w:t>
-      </w:r>
-      <w:r>
-        <w:t>view, dimensions, metrics and filters very much like a custom report in the Google Analytics dashboard).</w:t>
-      </w:r>
-    </w:p>
-    <w:p>
-      <w:pPr>
-        <w:widowControl/>
-        <w:suppressAutoHyphens w:val="0"/>
-      </w:pPr>
-      <w:r>
-        <w:t xml:space="preserve">This job gets the view-ID, dimensions, metrics and filters as context variables and will be </w:t>
-      </w:r>
-      <w:r>
-        <w:t>called,</w:t>
-      </w:r>
-      <w:r>
-        <w:t xml:space="preserve"> as much there are queries and dates to process.</w:t>
-      </w:r>
-    </w:p>
-    <w:p>
-      <w:pPr>
-        <w:widowControl/>
-        <w:suppressAutoHyphens w:val="0"/>
-      </w:pPr>
-      <w:r>
-        <w:t xml:space="preserve">The tMaps exchanges the dimension names and metric names with their numeric </w:t>
-      </w:r>
-      <w:r>
-        <w:t>ids and adds a report-ID and the current date into the output flow for the database.</w:t>
-      </w:r>
-    </w:p>
-    <w:p>
-      <w:pPr>
-        <w:widowControl/>
-        <w:suppressAutoHyphens w:val="0"/>
-      </w:pPr>
-      <w:r>
-        <w:t xml:space="preserve">To get this job </w:t>
-      </w:r>
-      <w:r>
-        <w:t>restart able</w:t>
-      </w:r>
-      <w:r>
-        <w:t xml:space="preserve"> everything is done within a transaction and the previous data for the report and the date will be deleted at first.</w:t>
-      </w:r>
-    </w:p>
-    <w:p>
-      <w:pPr>
-        <w:widowControl/>
-        <w:suppressAutoHyphens w:val="0"/>
-      </w:pPr>
-      <w:r>
-        <w:t>By the way, take note about the way to handle errors, this is very easy and avoid implementing the error handling multiple times. The anchors are tJava components without any code.</w:t>
-      </w:r>
-    </w:p>
-    <w:p>
-      <w:pPr>
-        <w:widowControl/>
-        <w:suppressAutoHyphens w:val="0"/>
-      </w:pPr>
-    </w:p>
-    <w:p>
-      <w:pPr>
-        <w:widowControl/>
-        <w:suppressAutoHyphens w:val="0"/>
-      </w:pPr>
-      <w:r>
-        <w:t>It is supposed to use gather the Analytics metadata to be sure you have access to all necessary data and to be able to build a star schema for the dimensions and metrics. Take a look at the component tGoogleAnalyticsManagement (today I would name it more like metadata but anyway).</w:t>
-      </w:r>
-    </w:p>
-    <w:p/>
-    <w:p/>
-    <w:p/>
-    <w:p/>
+        <w:br w:type="page"/>
+      </w:r>
+    </w:p>
     <w:p>
       <w:r>
         <w:rPr>
@@ -4496,6 +4657,7 @@
           <w:bCs/>
           <w:u w:val="single"/>
         </w:rPr>
+        <w:lastRenderedPageBreak/>
         <w:t>Configuration checklist</w:t>
       </w:r>
       <w:r>
@@ -4593,13 +4755,29 @@
           <w:b/>
         </w:rPr>
         <w:lastRenderedPageBreak/>
-        <w:t>How to create a service account</w:t>
-      </w:r>
-    </w:p>
-    <w:p/>
-    <w:p>
-      <w:r>
-        <w:t>Service accounts have the advantage to not being personal - a big issue in automated processes. The service account use a key file to authorize and therefore do not need a password.</w:t>
+        <w:t xml:space="preserve">How to create a service </w:t>
+      </w:r>
+      <w:proofErr w:type="gramStart"/>
+      <w:r>
+        <w:rPr>
+          <w:b/>
+        </w:rPr>
+        <w:t>account</w:t>
+      </w:r>
+      <w:proofErr w:type="gramEnd"/>
+    </w:p>
+    <w:p/>
+    <w:p>
+      <w:r>
+        <w:t xml:space="preserve">Service accounts have the advantage to not being personal - a big issue in automated processes. The service account </w:t>
+      </w:r>
+      <w:proofErr w:type="gramStart"/>
+      <w:r>
+        <w:t>use</w:t>
+      </w:r>
+      <w:proofErr w:type="gramEnd"/>
+      <w:r>
+        <w:t xml:space="preserve"> a key file to authorize and therefore do not need a password.</w:t>
       </w:r>
     </w:p>
     <w:p/>
@@ -4631,7 +4809,7 @@
                     <pic:cNvPicPr/>
                   </pic:nvPicPr>
                   <pic:blipFill>
-                    <a:blip r:embed="rId14">
+                    <a:blip r:embed="rId13">
                       <a:extLst>
                         <a:ext uri="{28A0092B-C50C-407E-A947-70E740481C1C}">
                           <a14:useLocalDpi xmlns:a14="http://schemas.microsoft.com/office/drawing/2010/main" val="0"/>
@@ -4693,7 +4871,7 @@
                     <pic:cNvPicPr/>
                   </pic:nvPicPr>
                   <pic:blipFill>
-                    <a:blip r:embed="rId15">
+                    <a:blip r:embed="rId14">
                       <a:extLst>
                         <a:ext uri="{28A0092B-C50C-407E-A947-70E740481C1C}">
                           <a14:useLocalDpi xmlns:a14="http://schemas.microsoft.com/office/drawing/2010/main" val="0"/>
@@ -4723,7 +4901,15 @@
     <w:p/>
     <w:p>
       <w:r>
-        <w:t>The current releases of the components works with the p12-format for the secured credentials.</w:t>
+        <w:t xml:space="preserve">The current releases of the components </w:t>
+      </w:r>
+      <w:proofErr w:type="gramStart"/>
+      <w:r>
+        <w:t>works</w:t>
+      </w:r>
+      <w:proofErr w:type="gramEnd"/>
+      <w:r>
+        <w:t xml:space="preserve"> with the p12-format for the secured credentials.</w:t>
       </w:r>
     </w:p>
     <w:p/>
@@ -4750,7 +4936,7 @@
                     <pic:cNvPicPr/>
                   </pic:nvPicPr>
                   <pic:blipFill>
-                    <a:blip r:embed="rId16">
+                    <a:blip r:embed="rId15">
                       <a:extLst>
                         <a:ext uri="{28A0092B-C50C-407E-A947-70E740481C1C}">
                           <a14:useLocalDpi xmlns:a14="http://schemas.microsoft.com/office/drawing/2010/main" val="0"/>
@@ -4806,7 +4992,7 @@
                     <pic:cNvPicPr/>
                   </pic:nvPicPr>
                   <pic:blipFill>
-                    <a:blip r:embed="rId17">
+                    <a:blip r:embed="rId16">
                       <a:extLst>
                         <a:ext uri="{28A0092B-C50C-407E-A947-70E740481C1C}">
                           <a14:useLocalDpi xmlns:a14="http://schemas.microsoft.com/office/drawing/2010/main" val="0"/>
@@ -4836,12 +5022,33 @@
     <w:p/>
     <w:p>
       <w:r>
-        <w:t>Once you have suceeded downloading the file, you see this sucess message.</w:t>
-      </w:r>
-    </w:p>
-    <w:p>
-      <w:r>
-        <w:t>Yo do not need the pass phrase because it is always the same and the component code knows this pass phrase and applies it internally.</w:t>
+        <w:t xml:space="preserve">Once you have </w:t>
+      </w:r>
+      <w:proofErr w:type="spellStart"/>
+      <w:r>
+        <w:t>suceeded</w:t>
+      </w:r>
+      <w:proofErr w:type="spellEnd"/>
+      <w:r>
+        <w:t xml:space="preserve"> downloading the file, you see this </w:t>
+      </w:r>
+      <w:proofErr w:type="spellStart"/>
+      <w:r>
+        <w:t>sucess</w:t>
+      </w:r>
+      <w:proofErr w:type="spellEnd"/>
+      <w:r>
+        <w:t xml:space="preserve"> message.</w:t>
+      </w:r>
+    </w:p>
+    <w:p>
+      <w:proofErr w:type="spellStart"/>
+      <w:r>
+        <w:t>Yo</w:t>
+      </w:r>
+      <w:proofErr w:type="spellEnd"/>
+      <w:r>
+        <w:t xml:space="preserve"> do not need the pass phrase because it is always the same and the component code knows this pass phrase and applies it internally.</w:t>
       </w:r>
     </w:p>
     <w:p/>
@@ -4869,7 +5076,7 @@
                     <pic:cNvPicPr/>
                   </pic:nvPicPr>
                   <pic:blipFill>
-                    <a:blip r:embed="rId18">
+                    <a:blip r:embed="rId17">
                       <a:extLst>
                         <a:ext uri="{28A0092B-C50C-407E-A947-70E740481C1C}">
                           <a14:useLocalDpi xmlns:a14="http://schemas.microsoft.com/office/drawing/2010/main" val="0"/>
@@ -4899,13 +5106,29 @@
     <w:p/>
     <w:p>
       <w:r>
-        <w:t>Now you can see the service account email address. This address must be added as user to the views, web properties or accounts (the authorisation will be applied to the lower level elements in the order account-&gt;web property-&gt;view).</w:t>
-      </w:r>
-    </w:p>
-    <w:p/>
-    <w:p>
-      <w:r>
-        <w:t>Now we have to enable the necessary APIs for the servive account needed.</w:t>
+        <w:t xml:space="preserve">Now you can see the service account email address. This address must be added as user to the views, web properties or accounts (the </w:t>
+      </w:r>
+      <w:proofErr w:type="spellStart"/>
+      <w:r>
+        <w:t>authorisation</w:t>
+      </w:r>
+      <w:proofErr w:type="spellEnd"/>
+      <w:r>
+        <w:t xml:space="preserve"> will be applied to the lower level elements in the order account-&gt;web property-&gt;view).</w:t>
+      </w:r>
+    </w:p>
+    <w:p/>
+    <w:p>
+      <w:r>
+        <w:t xml:space="preserve">Now we have to enable the necessary APIs for the </w:t>
+      </w:r>
+      <w:proofErr w:type="spellStart"/>
+      <w:r>
+        <w:t>servive</w:t>
+      </w:r>
+      <w:proofErr w:type="spellEnd"/>
+      <w:r>
+        <w:t xml:space="preserve"> account needed.</w:t>
       </w:r>
     </w:p>
     <w:p/>
@@ -4931,7 +5154,7 @@
                     <pic:cNvPicPr/>
                   </pic:nvPicPr>
                   <pic:blipFill>
-                    <a:blip r:embed="rId19">
+                    <a:blip r:embed="rId18">
                       <a:extLst>
                         <a:ext uri="{28A0092B-C50C-407E-A947-70E740481C1C}">
                           <a14:useLocalDpi xmlns:a14="http://schemas.microsoft.com/office/drawing/2010/main" val="0"/>
@@ -4961,7 +5184,23 @@
     <w:p/>
     <w:p>
       <w:r>
-        <w:t xml:space="preserve">It depends on the component what API you have to enable. For tGoogleAnalytics* components you have to anable the Analytics API. </w:t>
+        <w:t xml:space="preserve">It depends on the component what API you have to enable. For </w:t>
+      </w:r>
+      <w:proofErr w:type="spellStart"/>
+      <w:r>
+        <w:t>tGoogleAnalytics</w:t>
+      </w:r>
+      <w:proofErr w:type="spellEnd"/>
+      <w:r>
+        <w:t xml:space="preserve">* components you have to </w:t>
+      </w:r>
+      <w:proofErr w:type="spellStart"/>
+      <w:r>
+        <w:t>anable</w:t>
+      </w:r>
+      <w:proofErr w:type="spellEnd"/>
+      <w:r>
+        <w:t xml:space="preserve"> the Analytics API. </w:t>
       </w:r>
       <w:r>
         <w:t>In the detail section of an API you can also see the quotas (limitation of usage) you have. Here you can also order an enhancement if necessary.</w:t>
@@ -4991,7 +5230,7 @@
                     <pic:cNvPicPr/>
                   </pic:nvPicPr>
                   <pic:blipFill>
-                    <a:blip r:embed="rId20">
+                    <a:blip r:embed="rId19">
                       <a:extLst>
                         <a:ext uri="{28A0092B-C50C-407E-A947-70E740481C1C}">
                           <a14:useLocalDpi xmlns:a14="http://schemas.microsoft.com/office/drawing/2010/main" val="0"/>
@@ -5047,7 +5286,7 @@
                     <pic:cNvPicPr/>
                   </pic:nvPicPr>
                   <pic:blipFill>
-                    <a:blip r:embed="rId21">
+                    <a:blip r:embed="rId20">
                       <a:extLst>
                         <a:ext uri="{28A0092B-C50C-407E-A947-70E740481C1C}">
                           <a14:useLocalDpi xmlns:a14="http://schemas.microsoft.com/office/drawing/2010/main" val="0"/>
@@ -5079,8 +5318,6 @@
       <w:r>
         <w:t>Here you can see the quotas.</w:t>
       </w:r>
-      <w:bookmarkStart w:id="7" w:name="_GoBack"/>
-      <w:bookmarkEnd w:id="7"/>
     </w:p>
     <w:p/>
     <w:p/>

</xml_diff>